<commit_message>
push modified 3219005127-ganyingtong homework
</commit_message>
<xml_diff>
--- a/04 作业提交/广东工业大学/3219005127-ganyingtong/3219005127-ganyingtong.docx
+++ b/04 作业提交/广东工业大学/3219005127-ganyingtong/3219005127-ganyingtong.docx
@@ -3550,7 +3550,7 @@
         <w:pStyle w:val="1e"/>
         <w:ind w:left="0"/>
         <w:rPr>
-          <w:rFonts w:ascii="Huawei Sans" w:hAnsi="Huawei Sans" w:cs="Huawei Sans" w:hint="eastAsia"/>
+          <w:rFonts w:ascii="Huawei Sans" w:hAnsi="Huawei Sans" w:cs="Huawei Sans"/>
         </w:rPr>
       </w:pPr>
     </w:p>
@@ -5462,13 +5462,13 @@
       <w:pPr>
         <w:pStyle w:val="1e"/>
         <w:rPr>
-          <w:rFonts w:ascii="Huawei Sans" w:hAnsi="Huawei Sans" w:cs="Huawei Sans"/>
-        </w:rPr>
-      </w:pPr>
-      <w:r>
-        <w:rPr>
           <w:rFonts w:ascii="Huawei Sans" w:hAnsi="Huawei Sans" w:cs="Huawei Sans" w:hint="eastAsia"/>
         </w:rPr>
+      </w:pPr>
+      <w:r>
+        <w:rPr>
+          <w:rFonts w:ascii="Huawei Sans" w:hAnsi="Huawei Sans" w:cs="Huawei Sans" w:hint="eastAsia"/>
+        </w:rPr>
         <w:t>对</w:t>
       </w:r>
       <w:r>
@@ -5521,18 +5521,180 @@
           <w:rFonts w:ascii="Huawei Sans" w:hAnsi="Huawei Sans" w:cs="Huawei Sans"/>
         </w:rPr>
       </w:pPr>
-    </w:p>
-    <w:p>
-      <w:pPr>
-        <w:pStyle w:val="1e"/>
-        <w:rPr>
-          <w:rFonts w:ascii="Huawei Sans" w:hAnsi="Huawei Sans" w:cs="Huawei Sans"/>
-        </w:rPr>
-      </w:pPr>
       <w:r>
         <w:rPr>
           <w:rFonts w:ascii="Huawei Sans" w:hAnsi="Huawei Sans" w:cs="Huawei Sans" w:hint="eastAsia"/>
         </w:rPr>
+        <w:t>虽然优化索引不可以提高性能，那么可以提高数据库并行效率，使用</w:t>
+      </w:r>
+      <w:r>
+        <w:rPr>
+          <w:rFonts w:ascii="Huawei Sans" w:hAnsi="Huawei Sans" w:cs="Huawei Sans" w:hint="eastAsia"/>
+        </w:rPr>
+        <w:t>SMP</w:t>
+      </w:r>
+      <w:r>
+        <w:rPr>
+          <w:rFonts w:ascii="Huawei Sans" w:hAnsi="Huawei Sans" w:cs="Huawei Sans" w:hint="eastAsia"/>
+        </w:rPr>
+        <w:t>提高数据库性能。</w:t>
+      </w:r>
+    </w:p>
+    <w:p>
+      <w:pPr>
+        <w:pStyle w:val="1e"/>
+        <w:rPr>
+          <w:rFonts w:ascii="Huawei Sans" w:hAnsi="Huawei Sans" w:cs="Huawei Sans"/>
+          <w:noProof/>
+        </w:rPr>
+      </w:pPr>
+      <w:r>
+        <w:rPr>
+          <w:rFonts w:ascii="Huawei Sans" w:hAnsi="Huawei Sans" w:cs="Huawei Sans" w:hint="eastAsia"/>
+          <w:noProof/>
+        </w:rPr>
+        <w:t>在这里设置</w:t>
+      </w:r>
+      <w:r>
+        <w:rPr>
+          <w:rFonts w:ascii="Huawei Sans" w:hAnsi="Huawei Sans" w:cs="Huawei Sans" w:hint="eastAsia"/>
+          <w:noProof/>
+        </w:rPr>
+        <w:t xml:space="preserve"> </w:t>
+      </w:r>
+      <w:r>
+        <w:rPr>
+          <w:rFonts w:ascii="Huawei Sans" w:hAnsi="Huawei Sans" w:cs="Huawei Sans"/>
+          <w:noProof/>
+        </w:rPr>
+        <w:t>query_dot=6</w:t>
+      </w:r>
+    </w:p>
+    <w:p>
+      <w:pPr>
+        <w:pStyle w:val="1e"/>
+        <w:rPr>
+          <w:rFonts w:ascii="Huawei Sans" w:hAnsi="Huawei Sans" w:cs="Huawei Sans" w:hint="eastAsia"/>
+        </w:rPr>
+      </w:pPr>
+      <w:r>
+        <w:rPr>
+          <w:rFonts w:ascii="Huawei Sans" w:hAnsi="Huawei Sans" w:cs="Huawei Sans" w:hint="eastAsia"/>
+          <w:noProof/>
+        </w:rPr>
+        <w:lastRenderedPageBreak/>
+        <w:drawing>
+          <wp:inline distT="0" distB="0" distL="0" distR="0" wp14:anchorId="325FBED7" wp14:editId="25F93996">
+            <wp:extent cx="4229317" cy="2184512"/>
+            <wp:effectExtent l="0" t="0" r="0" b="0"/>
+            <wp:docPr id="36" name="图片 36"/>
+            <wp:cNvGraphicFramePr>
+              <a:graphicFrameLocks xmlns:a="http://schemas.openxmlformats.org/drawingml/2006/main" noChangeAspect="1"/>
+            </wp:cNvGraphicFramePr>
+            <a:graphic xmlns:a="http://schemas.openxmlformats.org/drawingml/2006/main">
+              <a:graphicData uri="http://schemas.openxmlformats.org/drawingml/2006/picture">
+                <pic:pic xmlns:pic="http://schemas.openxmlformats.org/drawingml/2006/picture">
+                  <pic:nvPicPr>
+                    <pic:cNvPr id="36" name="图片 36"/>
+                    <pic:cNvPicPr/>
+                  </pic:nvPicPr>
+                  <pic:blipFill>
+                    <a:blip r:embed="rId42">
+                      <a:extLst>
+                        <a:ext uri="{28A0092B-C50C-407E-A947-70E740481C1C}">
+                          <a14:useLocalDpi xmlns:a14="http://schemas.microsoft.com/office/drawing/2010/main" val="0"/>
+                        </a:ext>
+                      </a:extLst>
+                    </a:blip>
+                    <a:stretch>
+                      <a:fillRect/>
+                    </a:stretch>
+                  </pic:blipFill>
+                  <pic:spPr>
+                    <a:xfrm>
+                      <a:off x="0" y="0"/>
+                      <a:ext cx="4229317" cy="2184512"/>
+                    </a:xfrm>
+                    <a:prstGeom prst="rect">
+                      <a:avLst/>
+                    </a:prstGeom>
+                  </pic:spPr>
+                </pic:pic>
+              </a:graphicData>
+            </a:graphic>
+          </wp:inline>
+        </w:drawing>
+      </w:r>
+    </w:p>
+    <w:p>
+      <w:pPr>
+        <w:pStyle w:val="1e"/>
+        <w:rPr>
+          <w:rFonts w:ascii="Huawei Sans" w:hAnsi="Huawei Sans" w:cs="Huawei Sans"/>
+        </w:rPr>
+      </w:pPr>
+      <w:r>
+        <w:rPr>
+          <w:rFonts w:ascii="Huawei Sans" w:hAnsi="Huawei Sans" w:cs="Huawei Sans" w:hint="eastAsia"/>
+        </w:rPr>
+        <w:t>可以看的运行时间缩短到了</w:t>
+      </w:r>
+      <w:r>
+        <w:rPr>
+          <w:rFonts w:ascii="Huawei Sans" w:hAnsi="Huawei Sans" w:cs="Huawei Sans" w:hint="eastAsia"/>
+        </w:rPr>
+        <w:t>1</w:t>
+      </w:r>
+      <w:r>
+        <w:rPr>
+          <w:rFonts w:ascii="Huawei Sans" w:hAnsi="Huawei Sans" w:cs="Huawei Sans"/>
+        </w:rPr>
+        <w:t>18862</w:t>
+      </w:r>
+      <w:r>
+        <w:rPr>
+          <w:rFonts w:ascii="Huawei Sans" w:hAnsi="Huawei Sans" w:cs="Huawei Sans" w:hint="eastAsia"/>
+        </w:rPr>
+        <w:t>ms</w:t>
+      </w:r>
+      <w:r>
+        <w:rPr>
+          <w:rFonts w:ascii="Huawei Sans" w:hAnsi="Huawei Sans" w:cs="Huawei Sans" w:hint="eastAsia"/>
+        </w:rPr>
+        <w:t>，效率提升了</w:t>
+      </w:r>
+      <w:r>
+        <w:rPr>
+          <w:rFonts w:ascii="Huawei Sans" w:hAnsi="Huawei Sans" w:cs="Huawei Sans" w:hint="eastAsia"/>
+        </w:rPr>
+        <w:t>3</w:t>
+      </w:r>
+      <w:r>
+        <w:rPr>
+          <w:rFonts w:ascii="Huawei Sans" w:hAnsi="Huawei Sans" w:cs="Huawei Sans" w:hint="eastAsia"/>
+        </w:rPr>
+        <w:t>倍。</w:t>
+      </w:r>
+    </w:p>
+    <w:p>
+      <w:pPr>
+        <w:pStyle w:val="1e"/>
+        <w:rPr>
+          <w:rFonts w:ascii="Huawei Sans" w:hAnsi="Huawei Sans" w:cs="Huawei Sans" w:hint="eastAsia"/>
+        </w:rPr>
+      </w:pPr>
+    </w:p>
+    <w:p>
+      <w:pPr>
+        <w:pStyle w:val="1e"/>
+        <w:rPr>
+          <w:rFonts w:ascii="Huawei Sans" w:hAnsi="Huawei Sans" w:cs="Huawei Sans"/>
+        </w:rPr>
+      </w:pPr>
+      <w:r>
+        <w:rPr>
+          <w:rFonts w:ascii="Huawei Sans" w:hAnsi="Huawei Sans" w:cs="Huawei Sans" w:hint="eastAsia"/>
+        </w:rPr>
         <w:t>实践思考题</w:t>
       </w:r>
       <w:r>
@@ -5680,7 +5842,6 @@
         <w:rPr>
           <w:rFonts w:ascii="Huawei Sans" w:hAnsi="Huawei Sans" w:cs="Huawei Sans"/>
         </w:rPr>
-        <w:lastRenderedPageBreak/>
         <w:t>S</w:t>
       </w:r>
       <w:r>
@@ -5920,7 +6081,7 @@
           <w:rFonts w:ascii="Huawei Sans" w:hAnsi="Huawei Sans" w:cs="Huawei Sans"/>
         </w:rPr>
         <w:sectPr>
-          <w:headerReference w:type="default" r:id="rId42"/>
+          <w:headerReference w:type="default" r:id="rId43"/>
           <w:pgSz w:w="11906" w:h="16838" w:code="9"/>
           <w:pgMar w:top="1701" w:right="1134" w:bottom="1701" w:left="1134" w:header="567" w:footer="567" w:gutter="0"/>
           <w:pgNumType w:start="1"/>
@@ -6084,7 +6245,7 @@
                     <pic:cNvPicPr/>
                   </pic:nvPicPr>
                   <pic:blipFill>
-                    <a:blip r:embed="rId43">
+                    <a:blip r:embed="rId44">
                       <a:extLst>
                         <a:ext uri="{28A0092B-C50C-407E-A947-70E740481C1C}">
                           <a14:useLocalDpi xmlns:a14="http://schemas.microsoft.com/office/drawing/2010/main" val="0"/>
@@ -6210,7 +6371,7 @@
                     <pic:cNvPicPr/>
                   </pic:nvPicPr>
                   <pic:blipFill>
-                    <a:blip r:embed="rId44">
+                    <a:blip r:embed="rId45">
                       <a:extLst>
                         <a:ext uri="{28A0092B-C50C-407E-A947-70E740481C1C}">
                           <a14:useLocalDpi xmlns:a14="http://schemas.microsoft.com/office/drawing/2010/main" val="0"/>
@@ -6364,7 +6525,7 @@
                     <pic:cNvPicPr/>
                   </pic:nvPicPr>
                   <pic:blipFill>
-                    <a:blip r:embed="rId45">
+                    <a:blip r:embed="rId46">
                       <a:extLst>
                         <a:ext uri="{28A0092B-C50C-407E-A947-70E740481C1C}">
                           <a14:useLocalDpi xmlns:a14="http://schemas.microsoft.com/office/drawing/2010/main" val="0"/>
@@ -17650,19 +17811,6 @@
 </file>
 
 <file path=customXml/item2.xml><?xml version="1.0" encoding="utf-8"?>
-<?mso-contentType ?>
-<FormTemplates xmlns="http://schemas.microsoft.com/sharepoint/v3/contenttype/forms">
-  <Display>DocumentLibraryForm</Display>
-  <Edit>DocumentLibraryForm</Edit>
-  <New>DocumentLibraryForm</New>
-</FormTemplates>
-</file>
-
-<file path=customXml/item3.xml><?xml version="1.0" encoding="utf-8"?>
-<b:Sources xmlns:b="http://schemas.openxmlformats.org/officeDocument/2006/bibliography" xmlns="http://schemas.openxmlformats.org/officeDocument/2006/bibliography" SelectedStyle="\APA.XSL" StyleName="APA"/>
-</file>
-
-<file path=customXml/item4.xml><?xml version="1.0" encoding="utf-8"?>
 <ct:contentTypeSchema xmlns:ct="http://schemas.microsoft.com/office/2006/metadata/contentType" xmlns:ma="http://schemas.microsoft.com/office/2006/metadata/properties/metaAttributes" ct:_="" ma:_="" ma:contentTypeName="Document" ma:contentTypeID="0x010100CC226774B8D87F4D92D9D1F6859ED44E" ma:contentTypeVersion="0" ma:contentTypeDescription="Create a new document." ma:contentTypeScope="" ma:versionID="2405c1ce63a3409bcef189279c704bc6">
   <xsd:schema xmlns:xsd="http://www.w3.org/2001/XMLSchema" xmlns:xs="http://www.w3.org/2001/XMLSchema" xmlns:p="http://schemas.microsoft.com/office/2006/metadata/properties" targetNamespace="http://schemas.microsoft.com/office/2006/metadata/properties" ma:root="true" ma:fieldsID="c64490b4aec6201516c3a874156f37b2">
     <xsd:element name="properties">
@@ -17776,6 +17924,19 @@
 </ct:contentTypeSchema>
 </file>
 
+<file path=customXml/item3.xml><?xml version="1.0" encoding="utf-8"?>
+<b:Sources xmlns:b="http://schemas.openxmlformats.org/officeDocument/2006/bibliography" xmlns="http://schemas.openxmlformats.org/officeDocument/2006/bibliography" SelectedStyle="\APA.XSL" StyleName="APA"/>
+</file>
+
+<file path=customXml/item4.xml><?xml version="1.0" encoding="utf-8"?>
+<?mso-contentType ?>
+<FormTemplates xmlns="http://schemas.microsoft.com/sharepoint/v3/contenttype/forms">
+  <Display>DocumentLibraryForm</Display>
+  <Edit>DocumentLibraryForm</Edit>
+  <New>DocumentLibraryForm</New>
+</FormTemplates>
+</file>
+
 <file path=customXml/itemProps1.xml><?xml version="1.0" encoding="utf-8"?>
 <ds:datastoreItem xmlns:ds="http://schemas.openxmlformats.org/officeDocument/2006/customXml" ds:itemID="{BC21252C-4A9D-4501-ACF4-B5A790D1D626}">
   <ds:schemaRefs>
@@ -17786,9 +17947,17 @@
 </file>
 
 <file path=customXml/itemProps2.xml><?xml version="1.0" encoding="utf-8"?>
-<ds:datastoreItem xmlns:ds="http://schemas.openxmlformats.org/officeDocument/2006/customXml" ds:itemID="{EEA82ABF-3C64-4AD6-A3F8-BF7B6BBD7965}">
+<ds:datastoreItem xmlns:ds="http://schemas.openxmlformats.org/officeDocument/2006/customXml" ds:itemID="{45D7D905-E2AE-4379-91E5-B62BCFCA4D08}">
   <ds:schemaRefs>
-    <ds:schemaRef ds:uri="http://schemas.microsoft.com/sharepoint/v3/contenttype/forms"/>
+    <ds:schemaRef ds:uri="http://schemas.microsoft.com/office/2006/metadata/contentType"/>
+    <ds:schemaRef ds:uri="http://schemas.microsoft.com/office/2006/metadata/properties/metaAttributes"/>
+    <ds:schemaRef ds:uri="http://www.w3.org/2001/XMLSchema"/>
+    <ds:schemaRef ds:uri="http://schemas.microsoft.com/office/2006/metadata/properties"/>
+    <ds:schemaRef ds:uri="http://schemas.openxmlformats.org/package/2006/metadata/core-properties"/>
+    <ds:schemaRef ds:uri="http://purl.org/dc/elements/1.1/"/>
+    <ds:schemaRef ds:uri="http://purl.org/dc/terms/"/>
+    <ds:schemaRef ds:uri="http://schemas.microsoft.com/internal/obd"/>
+    <ds:schemaRef ds:uri="http://schemas.microsoft.com/office/infopath/2007/PartnerControls"/>
   </ds:schemaRefs>
 </ds:datastoreItem>
 </file>
@@ -17802,17 +17971,9 @@
 </file>
 
 <file path=customXml/itemProps4.xml><?xml version="1.0" encoding="utf-8"?>
-<ds:datastoreItem xmlns:ds="http://schemas.openxmlformats.org/officeDocument/2006/customXml" ds:itemID="{45D7D905-E2AE-4379-91E5-B62BCFCA4D08}">
+<ds:datastoreItem xmlns:ds="http://schemas.openxmlformats.org/officeDocument/2006/customXml" ds:itemID="{EEA82ABF-3C64-4AD6-A3F8-BF7B6BBD7965}">
   <ds:schemaRefs>
-    <ds:schemaRef ds:uri="http://schemas.microsoft.com/office/2006/metadata/contentType"/>
-    <ds:schemaRef ds:uri="http://schemas.microsoft.com/office/2006/metadata/properties/metaAttributes"/>
-    <ds:schemaRef ds:uri="http://www.w3.org/2001/XMLSchema"/>
-    <ds:schemaRef ds:uri="http://schemas.microsoft.com/office/2006/metadata/properties"/>
-    <ds:schemaRef ds:uri="http://schemas.openxmlformats.org/package/2006/metadata/core-properties"/>
-    <ds:schemaRef ds:uri="http://purl.org/dc/elements/1.1/"/>
-    <ds:schemaRef ds:uri="http://purl.org/dc/terms/"/>
-    <ds:schemaRef ds:uri="http://schemas.microsoft.com/internal/obd"/>
-    <ds:schemaRef ds:uri="http://schemas.microsoft.com/office/infopath/2007/PartnerControls"/>
+    <ds:schemaRef ds:uri="http://schemas.microsoft.com/sharepoint/v3/contenttype/forms"/>
   </ds:schemaRefs>
 </ds:datastoreItem>
 </file>
</xml_diff>